<commit_message>
ajuste na fonte no docx + converter para pdf
</commit_message>
<xml_diff>
--- a/src/edicao-de-regras.docx
+++ b/src/edicao-de-regras.docx
@@ -26,12 +26,64 @@
     </w:p>
     <w:p>
       <w:pPr>
-        <w:rPr>
-          <w:rFonts w:ascii="Arial" w:hAnsi="Arial" w:cs="Arial"/>
-          <w:sz w:val="24"/>
-          <w:szCs w:val="24"/>
-        </w:rPr>
-      </w:pPr>
+        <w:jc w:val="center"/>
+        <w:rPr>
+          <w:rFonts w:ascii="Arial" w:hAnsi="Arial" w:cs="Arial"/>
+          <w:b/>
+          <w:color w:val="FF0000"/>
+          <w:sz w:val="28"/>
+          <w:szCs w:val="28"/>
+        </w:rPr>
+      </w:pPr>
+    </w:p>
+    <w:p>
+      <w:pPr>
+        <w:rPr>
+          <w:rFonts w:ascii="Arial" w:hAnsi="Arial" w:cs="Arial"/>
+          <w:sz w:val="24"/>
+          <w:szCs w:val="24"/>
+        </w:rPr>
+      </w:pPr>
+      <w:r>
+        <w:rPr>
+          <w:rFonts w:ascii="Arial" w:hAnsi="Arial" w:cs="Arial"/>
+          <w:sz w:val="24"/>
+          <w:szCs w:val="24"/>
+        </w:rPr>
+        <w:t>0</w:t>
+      </w:r>
+      <w:r>
+        <w:rPr>
+          <w:rFonts w:ascii="Arial" w:hAnsi="Arial" w:cs="Arial"/>
+          <w:sz w:val="24"/>
+          <w:szCs w:val="24"/>
+        </w:rPr>
+        <w:t xml:space="preserve">- </w:t>
+      </w:r>
+      <w:r>
+        <w:rPr>
+          <w:rFonts w:ascii="Arial" w:hAnsi="Arial" w:cs="Arial"/>
+          <w:sz w:val="24"/>
+          <w:szCs w:val="24"/>
+        </w:rPr>
+        <w:t xml:space="preserve"> Preste atenção nessa regra ”Grupo não está vinculado a nenhuma </w:t>
+      </w:r>
+      <w:r>
+        <w:rPr>
+          <w:rFonts w:ascii="Arial" w:hAnsi="Arial" w:cs="Arial"/>
+          <w:sz w:val="24"/>
+          <w:szCs w:val="24"/>
+        </w:rPr>
+        <w:t>instituição</w:t>
+      </w:r>
+      <w:r>
+        <w:rPr>
+          <w:rFonts w:ascii="Arial" w:hAnsi="Arial" w:cs="Arial"/>
+          <w:sz w:val="24"/>
+          <w:szCs w:val="24"/>
+        </w:rPr>
+        <w:t>, é apenas um grupo de estudantes”.</w:t>
+      </w:r>
     </w:p>
     <w:p>
       <w:pPr>
@@ -49,6 +101,123 @@
         </w:rPr>
         <w:t xml:space="preserve">1- Seja </w:t>
       </w:r>
+      <w:r>
+        <w:rPr>
+          <w:rFonts w:ascii="Arial" w:hAnsi="Arial" w:cs="Arial"/>
+          <w:sz w:val="24"/>
+          <w:szCs w:val="24"/>
+        </w:rPr>
+        <w:t>educado (</w:t>
+      </w:r>
+      <w:r>
+        <w:rPr>
+          <w:rFonts w:ascii="Arial" w:hAnsi="Arial" w:cs="Arial"/>
+          <w:sz w:val="24"/>
+          <w:szCs w:val="24"/>
+        </w:rPr>
+        <w:t>a), respeito é bom e de graça, use e abuse dele!</w:t>
+      </w:r>
+    </w:p>
+    <w:p>
+      <w:pPr>
+        <w:rPr>
+          <w:rFonts w:ascii="Arial" w:hAnsi="Arial" w:cs="Arial"/>
+          <w:sz w:val="24"/>
+          <w:szCs w:val="24"/>
+        </w:rPr>
+      </w:pPr>
+      <w:r>
+        <w:rPr>
+          <w:rFonts w:ascii="Arial" w:hAnsi="Arial" w:cs="Arial"/>
+          <w:sz w:val="24"/>
+          <w:szCs w:val="24"/>
+        </w:rPr>
+        <w:t>2- É proibido ofender qualquer membro ou administrador do grupo.</w:t>
+      </w:r>
+    </w:p>
+    <w:p>
+      <w:pPr>
+        <w:rPr>
+          <w:rFonts w:ascii="Arial" w:hAnsi="Arial" w:cs="Arial"/>
+          <w:sz w:val="24"/>
+          <w:szCs w:val="24"/>
+        </w:rPr>
+      </w:pPr>
+      <w:r>
+        <w:rPr>
+          <w:rFonts w:ascii="Arial" w:hAnsi="Arial" w:cs="Arial"/>
+          <w:sz w:val="24"/>
+          <w:szCs w:val="24"/>
+        </w:rPr>
+        <w:t>3- Motivo de discriminação por cor, gênero, religião e assédio. Será automaticamente banido do grupo.</w:t>
+      </w:r>
+    </w:p>
+    <w:p>
+      <w:pPr>
+        <w:rPr>
+          <w:rFonts w:ascii="Arial" w:hAnsi="Arial" w:cs="Arial"/>
+          <w:sz w:val="24"/>
+          <w:szCs w:val="24"/>
+        </w:rPr>
+      </w:pPr>
+      <w:r>
+        <w:rPr>
+          <w:rFonts w:ascii="Arial" w:hAnsi="Arial" w:cs="Arial"/>
+          <w:sz w:val="24"/>
+          <w:szCs w:val="24"/>
+        </w:rPr>
+        <w:t xml:space="preserve">4 -Não mencione pessoas do grupo sem motivo ou incorretamente, também evite mencionar várias pessoas na </w:t>
+      </w:r>
+      <w:r>
+        <w:rPr>
+          <w:rFonts w:ascii="Arial" w:hAnsi="Arial" w:cs="Arial"/>
+          <w:sz w:val="24"/>
+          <w:szCs w:val="24"/>
+        </w:rPr>
+        <w:t>mesma</w:t>
+      </w:r>
+      <w:r>
+        <w:rPr>
+          <w:rFonts w:ascii="Arial" w:hAnsi="Arial" w:cs="Arial"/>
+          <w:sz w:val="24"/>
+          <w:szCs w:val="24"/>
+        </w:rPr>
+        <w:t xml:space="preserve"> mensagem.</w:t>
+      </w:r>
+    </w:p>
+    <w:p>
+      <w:pPr>
+        <w:rPr>
+          <w:rFonts w:ascii="Arial" w:hAnsi="Arial" w:cs="Arial"/>
+          <w:sz w:val="24"/>
+          <w:szCs w:val="24"/>
+        </w:rPr>
+      </w:pPr>
+      <w:r>
+        <w:rPr>
+          <w:rFonts w:ascii="Arial" w:hAnsi="Arial" w:cs="Arial"/>
+          <w:sz w:val="24"/>
+          <w:szCs w:val="24"/>
+        </w:rPr>
+        <w:t>5 –  Por favor, evite falar sobre política ou mandar qualquer tipo de informação que possa gerar conflito entre os membros. Pois cada pessoa segue a ideologia que lhe é conveniente.</w:t>
+      </w:r>
+    </w:p>
+    <w:p>
+      <w:pPr>
+        <w:rPr>
+          <w:rFonts w:ascii="Arial" w:hAnsi="Arial" w:cs="Arial"/>
+          <w:sz w:val="24"/>
+          <w:szCs w:val="24"/>
+        </w:rPr>
+      </w:pPr>
+      <w:r>
+        <w:rPr>
+          <w:rFonts w:ascii="Arial" w:hAnsi="Arial" w:cs="Arial"/>
+          <w:sz w:val="24"/>
+          <w:szCs w:val="24"/>
+        </w:rPr>
+        <w:t xml:space="preserve">6 - Você não é advogado </w:t>
+      </w:r>
       <w:proofErr w:type="gramStart"/>
       <w:r>
         <w:rPr>
@@ -56,7 +225,7 @@
           <w:sz w:val="24"/>
           <w:szCs w:val="24"/>
         </w:rPr>
-        <w:t>educado(</w:t>
+        <w:t>pra</w:t>
       </w:r>
       <w:proofErr w:type="gramEnd"/>
       <w:r>
@@ -65,108 +234,24 @@
           <w:sz w:val="24"/>
           <w:szCs w:val="24"/>
         </w:rPr>
-        <w:t>a), respeito é bom e de graça, use e abuse dele!</w:t>
-      </w:r>
-    </w:p>
-    <w:p>
-      <w:pPr>
-        <w:rPr>
-          <w:rFonts w:ascii="Arial" w:hAnsi="Arial" w:cs="Arial"/>
-          <w:sz w:val="24"/>
-          <w:szCs w:val="24"/>
-        </w:rPr>
-      </w:pPr>
-      <w:r>
-        <w:rPr>
-          <w:rFonts w:ascii="Arial" w:hAnsi="Arial" w:cs="Arial"/>
-          <w:sz w:val="24"/>
-          <w:szCs w:val="24"/>
-        </w:rPr>
-        <w:t>2- É proibido ofender qualquer membro ou administrador do grupo.</w:t>
-      </w:r>
-    </w:p>
-    <w:p>
-      <w:pPr>
-        <w:rPr>
-          <w:rFonts w:ascii="Arial" w:hAnsi="Arial" w:cs="Arial"/>
-          <w:sz w:val="24"/>
-          <w:szCs w:val="24"/>
-        </w:rPr>
-      </w:pPr>
-      <w:r>
-        <w:rPr>
-          <w:rFonts w:ascii="Arial" w:hAnsi="Arial" w:cs="Arial"/>
-          <w:sz w:val="24"/>
-          <w:szCs w:val="24"/>
-        </w:rPr>
-        <w:t>3- Motivo de discriminação por cor, gênero, religião e assédio. Será automaticamente banido do grupo.</w:t>
-      </w:r>
-    </w:p>
-    <w:p>
-      <w:pPr>
-        <w:rPr>
-          <w:rFonts w:ascii="Arial" w:hAnsi="Arial" w:cs="Arial"/>
-          <w:sz w:val="24"/>
-          <w:szCs w:val="24"/>
-        </w:rPr>
-      </w:pPr>
-      <w:r>
-        <w:rPr>
-          <w:rFonts w:ascii="Arial" w:hAnsi="Arial" w:cs="Arial"/>
-          <w:sz w:val="24"/>
-          <w:szCs w:val="24"/>
-        </w:rPr>
-        <w:t xml:space="preserve">4 -Não mencione pessoas do grupo sem motivo ou incorretamente, também evite mencionar várias pessoas na </w:t>
-      </w:r>
-      <w:r>
-        <w:rPr>
-          <w:rFonts w:ascii="Arial" w:hAnsi="Arial" w:cs="Arial"/>
-          <w:sz w:val="24"/>
-          <w:szCs w:val="24"/>
-        </w:rPr>
-        <w:t>mesma</w:t>
-      </w:r>
-      <w:r>
-        <w:rPr>
-          <w:rFonts w:ascii="Arial" w:hAnsi="Arial" w:cs="Arial"/>
-          <w:sz w:val="24"/>
-          <w:szCs w:val="24"/>
-        </w:rPr>
-        <w:t xml:space="preserve"> mensagem.</w:t>
-      </w:r>
-    </w:p>
-    <w:p>
-      <w:pPr>
-        <w:rPr>
-          <w:rFonts w:ascii="Arial" w:hAnsi="Arial" w:cs="Arial"/>
-          <w:sz w:val="24"/>
-          <w:szCs w:val="24"/>
-        </w:rPr>
-      </w:pPr>
-      <w:r>
-        <w:rPr>
-          <w:rFonts w:ascii="Arial" w:hAnsi="Arial" w:cs="Arial"/>
-          <w:sz w:val="24"/>
-          <w:szCs w:val="24"/>
-        </w:rPr>
-        <w:t>5 –  Por favor, evite falar sobre política ou mandar qualquer tipo de informação que possa gerar conflito entre os membros. Pois cada pessoa segue a ideologia que lhe é conveniente.</w:t>
-      </w:r>
-    </w:p>
-    <w:p>
-      <w:pPr>
-        <w:rPr>
-          <w:rFonts w:ascii="Arial" w:hAnsi="Arial" w:cs="Arial"/>
-          <w:sz w:val="24"/>
-          <w:szCs w:val="24"/>
-        </w:rPr>
-      </w:pPr>
-      <w:r>
-        <w:rPr>
-          <w:rFonts w:ascii="Arial" w:hAnsi="Arial" w:cs="Arial"/>
-          <w:sz w:val="24"/>
-          <w:szCs w:val="24"/>
-        </w:rPr>
-        <w:t xml:space="preserve">6 - Você não é advogado </w:t>
+        <w:t xml:space="preserve"> ficar procurando brecha nas regras.</w:t>
+      </w:r>
+    </w:p>
+    <w:p>
+      <w:pPr>
+        <w:rPr>
+          <w:rFonts w:ascii="Arial" w:hAnsi="Arial" w:cs="Arial"/>
+          <w:sz w:val="24"/>
+          <w:szCs w:val="24"/>
+        </w:rPr>
+      </w:pPr>
+      <w:r>
+        <w:rPr>
+          <w:rFonts w:ascii="Arial" w:hAnsi="Arial" w:cs="Arial"/>
+          <w:sz w:val="24"/>
+          <w:szCs w:val="24"/>
+        </w:rPr>
+        <w:t xml:space="preserve">Exemplo: Fulano que foi punido por ofender outro membro chamando-o de "boboca".  "Bah, mas boboca não é palavrão, não precisa de punição." </w:t>
       </w:r>
       <w:proofErr w:type="gramStart"/>
       <w:r>
@@ -175,7 +260,7 @@
           <w:sz w:val="24"/>
           <w:szCs w:val="24"/>
         </w:rPr>
-        <w:t>pra</w:t>
+        <w:t>se</w:t>
       </w:r>
       <w:proofErr w:type="gramEnd"/>
       <w:r>
@@ -184,41 +269,6 @@
           <w:sz w:val="24"/>
           <w:szCs w:val="24"/>
         </w:rPr>
-        <w:t xml:space="preserve"> ficar procurando brecha nas regras.</w:t>
-      </w:r>
-    </w:p>
-    <w:p>
-      <w:pPr>
-        <w:rPr>
-          <w:rFonts w:ascii="Arial" w:hAnsi="Arial" w:cs="Arial"/>
-          <w:sz w:val="24"/>
-          <w:szCs w:val="24"/>
-        </w:rPr>
-      </w:pPr>
-      <w:r>
-        <w:rPr>
-          <w:rFonts w:ascii="Arial" w:hAnsi="Arial" w:cs="Arial"/>
-          <w:sz w:val="24"/>
-          <w:szCs w:val="24"/>
-        </w:rPr>
-        <w:t xml:space="preserve">Exemplo: Fulano que foi punido por ofender outro membro chamando-o de "boboca".  "Bah, mas boboca não é palavrão, não precisa de punição." </w:t>
-      </w:r>
-      <w:proofErr w:type="gramStart"/>
-      <w:r>
-        <w:rPr>
-          <w:rFonts w:ascii="Arial" w:hAnsi="Arial" w:cs="Arial"/>
-          <w:sz w:val="24"/>
-          <w:szCs w:val="24"/>
-        </w:rPr>
-        <w:t>se</w:t>
-      </w:r>
-      <w:proofErr w:type="gramEnd"/>
-      <w:r>
-        <w:rPr>
-          <w:rFonts w:ascii="Arial" w:hAnsi="Arial" w:cs="Arial"/>
-          <w:sz w:val="24"/>
-          <w:szCs w:val="24"/>
-        </w:rPr>
         <w:t xml:space="preserve"> a pessoa se sentir ofendida você será expulso.</w:t>
       </w:r>
     </w:p>
@@ -282,84 +332,101 @@
           <w:szCs w:val="24"/>
         </w:rPr>
       </w:pPr>
+    </w:p>
+    <w:p>
+      <w:pPr>
+        <w:rPr>
+          <w:rFonts w:ascii="Arial" w:hAnsi="Arial" w:cs="Arial"/>
+          <w:sz w:val="24"/>
+          <w:szCs w:val="24"/>
+        </w:rPr>
+      </w:pPr>
+      <w:r>
+        <w:rPr>
+          <w:rFonts w:ascii="Arial" w:hAnsi="Arial" w:cs="Arial"/>
+          <w:sz w:val="24"/>
+          <w:szCs w:val="24"/>
+        </w:rPr>
+        <w:t>---------------------------------------------------------------------------------------------------------</w:t>
+      </w:r>
+    </w:p>
+    <w:p>
+      <w:pPr>
+        <w:rPr>
+          <w:rFonts w:ascii="Arial" w:hAnsi="Arial" w:cs="Arial"/>
+          <w:sz w:val="24"/>
+          <w:szCs w:val="24"/>
+        </w:rPr>
+      </w:pPr>
+      <w:r>
+        <w:rPr>
+          <w:rFonts w:ascii="Arial" w:hAnsi="Arial" w:cs="Arial"/>
+          <w:sz w:val="24"/>
+          <w:szCs w:val="24"/>
+        </w:rPr>
+        <w:t>Informações Adicionais:</w:t>
+      </w:r>
+    </w:p>
+    <w:p>
+      <w:pPr>
+        <w:rPr>
+          <w:rFonts w:ascii="Arial" w:hAnsi="Arial" w:cs="Arial"/>
+          <w:sz w:val="24"/>
+          <w:szCs w:val="24"/>
+        </w:rPr>
+      </w:pPr>
+      <w:r>
+        <w:rPr>
+          <w:rFonts w:ascii="Arial" w:hAnsi="Arial" w:cs="Arial"/>
+          <w:sz w:val="24"/>
+          <w:szCs w:val="24"/>
+        </w:rPr>
+        <w:t>* A quebra de uma ou várias regras acima citadas poderá implicar em uma punição.</w:t>
+      </w:r>
+    </w:p>
+    <w:p>
+      <w:pPr>
+        <w:rPr>
+          <w:rFonts w:ascii="Arial" w:hAnsi="Arial" w:cs="Arial"/>
+          <w:sz w:val="24"/>
+          <w:szCs w:val="24"/>
+        </w:rPr>
+      </w:pPr>
+      <w:r>
+        <w:rPr>
+          <w:rFonts w:ascii="Arial" w:hAnsi="Arial" w:cs="Arial"/>
+          <w:sz w:val="24"/>
+          <w:szCs w:val="24"/>
+        </w:rPr>
+        <w:t xml:space="preserve">* As regras podem ser alteradas a qualquer momento, é importante estar sempre atento a qualquer </w:t>
+      </w:r>
+      <w:r>
+        <w:rPr>
+          <w:rFonts w:ascii="Arial" w:hAnsi="Arial" w:cs="Arial"/>
+          <w:sz w:val="24"/>
+          <w:szCs w:val="24"/>
+          <w:u w:val="single"/>
+        </w:rPr>
+        <w:t>atualizaçã</w:t>
+      </w:r>
       <w:bookmarkStart w:id="0" w:name="_GoBack"/>
       <w:bookmarkEnd w:id="0"/>
-    </w:p>
-    <w:p>
-      <w:pPr>
-        <w:rPr>
-          <w:rFonts w:ascii="Arial" w:hAnsi="Arial" w:cs="Arial"/>
-          <w:sz w:val="24"/>
-          <w:szCs w:val="24"/>
-        </w:rPr>
-      </w:pPr>
-      <w:r>
-        <w:rPr>
-          <w:rFonts w:ascii="Arial" w:hAnsi="Arial" w:cs="Arial"/>
-          <w:sz w:val="24"/>
-          <w:szCs w:val="24"/>
-        </w:rPr>
-        <w:t>---------------------------------------------------------------------------------------------------------</w:t>
-      </w:r>
-    </w:p>
-    <w:p>
-      <w:pPr>
-        <w:rPr>
-          <w:rFonts w:ascii="Arial" w:hAnsi="Arial" w:cs="Arial"/>
-          <w:sz w:val="24"/>
-          <w:szCs w:val="24"/>
-        </w:rPr>
-      </w:pPr>
-      <w:r>
-        <w:rPr>
-          <w:rFonts w:ascii="Arial" w:hAnsi="Arial" w:cs="Arial"/>
-          <w:sz w:val="24"/>
-          <w:szCs w:val="24"/>
-        </w:rPr>
-        <w:t>Informações Adicionais:</w:t>
-      </w:r>
-    </w:p>
-    <w:p>
-      <w:pPr>
-        <w:rPr>
-          <w:rFonts w:ascii="Arial" w:hAnsi="Arial" w:cs="Arial"/>
-          <w:sz w:val="24"/>
-          <w:szCs w:val="24"/>
-        </w:rPr>
-      </w:pPr>
-    </w:p>
-    <w:p>
-      <w:pPr>
-        <w:rPr>
-          <w:rFonts w:ascii="Arial" w:hAnsi="Arial" w:cs="Arial"/>
-          <w:sz w:val="24"/>
-          <w:szCs w:val="24"/>
-        </w:rPr>
-      </w:pPr>
-      <w:r>
-        <w:rPr>
-          <w:rFonts w:ascii="Arial" w:hAnsi="Arial" w:cs="Arial"/>
-          <w:sz w:val="24"/>
-          <w:szCs w:val="24"/>
-        </w:rPr>
-        <w:t>* A quebra de uma ou várias regras acima citadas poderá implicar em uma punição.</w:t>
-      </w:r>
-    </w:p>
-    <w:p>
-      <w:pPr>
-        <w:rPr>
-          <w:rFonts w:ascii="Arial" w:hAnsi="Arial" w:cs="Arial"/>
-          <w:sz w:val="24"/>
-          <w:szCs w:val="24"/>
-        </w:rPr>
-      </w:pPr>
-      <w:r>
-        <w:rPr>
-          <w:rFonts w:ascii="Arial" w:hAnsi="Arial" w:cs="Arial"/>
-          <w:sz w:val="24"/>
-          <w:szCs w:val="24"/>
-        </w:rPr>
-        <w:t>* As regras podem ser alteradas a qualquer momento, é importante estar sempre atento a qualquer atualização.</w:t>
+      <w:r>
+        <w:rPr>
+          <w:rFonts w:ascii="Arial" w:hAnsi="Arial" w:cs="Arial"/>
+          <w:sz w:val="24"/>
+          <w:szCs w:val="24"/>
+          <w:u w:val="single"/>
+        </w:rPr>
+        <w:t>o</w:t>
+      </w:r>
+      <w:r>
+        <w:rPr>
+          <w:rFonts w:ascii="Arial" w:hAnsi="Arial" w:cs="Arial"/>
+          <w:sz w:val="24"/>
+          <w:szCs w:val="24"/>
+        </w:rPr>
+        <w:t>.</w:t>
       </w:r>
     </w:p>
     <w:p>
@@ -422,25 +489,7 @@
           <w:sz w:val="24"/>
           <w:szCs w:val="24"/>
         </w:rPr>
-        <w:t xml:space="preserve"> vontade para interagir e fazer amizades. Aproveite o grupo ao </w:t>
-      </w:r>
-      <w:proofErr w:type="gramStart"/>
-      <w:r>
-        <w:rPr>
-          <w:rFonts w:ascii="Arial" w:hAnsi="Arial" w:cs="Arial"/>
-          <w:sz w:val="24"/>
-          <w:szCs w:val="24"/>
-        </w:rPr>
-        <w:t>máximo</w:t>
-      </w:r>
-      <w:proofErr w:type="gramEnd"/>
-      <w:r>
-        <w:rPr>
-          <w:rFonts w:ascii="Arial" w:hAnsi="Arial" w:cs="Arial"/>
-          <w:sz w:val="24"/>
-          <w:szCs w:val="24"/>
-        </w:rPr>
-        <w:t>, pois ele foi criado justamente p</w:t>
+        <w:t xml:space="preserve"> vontade para interagir e fazer amizades. Aproveite o grupo ao máximo, pois ele foi criado justamente p</w:t>
       </w:r>
       <w:r>
         <w:rPr>
@@ -458,6 +507,15 @@
         </w:rPr>
         <w:t>ra isso.</w:t>
       </w:r>
+    </w:p>
+    <w:p>
+      <w:pPr>
+        <w:rPr>
+          <w:rFonts w:ascii="Arial" w:hAnsi="Arial" w:cs="Arial"/>
+          <w:sz w:val="24"/>
+          <w:szCs w:val="24"/>
+        </w:rPr>
+      </w:pPr>
     </w:p>
     <w:sectPr>
       <w:pgSz w:w="11906" w:h="16838"/>
@@ -467,6 +525,193 @@
     </w:sectPr>
   </w:body>
 </w:document>
+</file>
+
+<file path=word/numbering.xml><?xml version="1.0" encoding="utf-8"?>
+<w:numbering xmlns:wpc="http://schemas.microsoft.com/office/word/2010/wordprocessingCanvas" xmlns:cx="http://schemas.microsoft.com/office/drawing/2014/chartex" xmlns:mc="http://schemas.openxmlformats.org/markup-compatibility/2006" xmlns:o="urn:schemas-microsoft-com:office:office" xmlns:r="http://schemas.openxmlformats.org/officeDocument/2006/relationships" xmlns:m="http://schemas.openxmlformats.org/officeDocument/2006/math" xmlns:v="urn:schemas-microsoft-com:vml" xmlns:wp14="http://schemas.microsoft.com/office/word/2010/wordprocessingDrawing" xmlns:wp="http://schemas.openxmlformats.org/drawingml/2006/wordprocessingDrawing" xmlns:w10="urn:schemas-microsoft-com:office:word" xmlns:w="http://schemas.openxmlformats.org/wordprocessingml/2006/main" xmlns:w14="http://schemas.microsoft.com/office/word/2010/wordml" xmlns:w15="http://schemas.microsoft.com/office/word/2012/wordml" xmlns:w16se="http://schemas.microsoft.com/office/word/2015/wordml/symex" xmlns:wpg="http://schemas.microsoft.com/office/word/2010/wordprocessingGroup" xmlns:wpi="http://schemas.microsoft.com/office/word/2010/wordprocessingInk" xmlns:wne="http://schemas.microsoft.com/office/word/2006/wordml" xmlns:wps="http://schemas.microsoft.com/office/word/2010/wordprocessingShape" mc:Ignorable="w14 w15 w16se wp14">
+  <w:abstractNum w:abstractNumId="0" w15:restartNumberingAfterBreak="0">
+    <w:nsid w:val="17607661"/>
+    <w:multiLevelType w:val="hybridMultilevel"/>
+    <w:tmpl w:val="354E7620"/>
+    <w:lvl w:ilvl="0" w:tplc="05E45402">
+      <w:numFmt w:val="decimal"/>
+      <w:lvlText w:val="%1-"/>
+      <w:lvlJc w:val="left"/>
+      <w:pPr>
+        <w:ind w:left="720" w:hanging="360"/>
+      </w:pPr>
+      <w:rPr>
+        <w:rFonts w:hint="default"/>
+      </w:rPr>
+    </w:lvl>
+    <w:lvl w:ilvl="1" w:tplc="04160019" w:tentative="1">
+      <w:start w:val="1"/>
+      <w:numFmt w:val="lowerLetter"/>
+      <w:lvlText w:val="%2."/>
+      <w:lvlJc w:val="left"/>
+      <w:pPr>
+        <w:ind w:left="1440" w:hanging="360"/>
+      </w:pPr>
+    </w:lvl>
+    <w:lvl w:ilvl="2" w:tplc="0416001B" w:tentative="1">
+      <w:start w:val="1"/>
+      <w:numFmt w:val="lowerRoman"/>
+      <w:lvlText w:val="%3."/>
+      <w:lvlJc w:val="right"/>
+      <w:pPr>
+        <w:ind w:left="2160" w:hanging="180"/>
+      </w:pPr>
+    </w:lvl>
+    <w:lvl w:ilvl="3" w:tplc="0416000F" w:tentative="1">
+      <w:start w:val="1"/>
+      <w:numFmt w:val="decimal"/>
+      <w:lvlText w:val="%4."/>
+      <w:lvlJc w:val="left"/>
+      <w:pPr>
+        <w:ind w:left="2880" w:hanging="360"/>
+      </w:pPr>
+    </w:lvl>
+    <w:lvl w:ilvl="4" w:tplc="04160019" w:tentative="1">
+      <w:start w:val="1"/>
+      <w:numFmt w:val="lowerLetter"/>
+      <w:lvlText w:val="%5."/>
+      <w:lvlJc w:val="left"/>
+      <w:pPr>
+        <w:ind w:left="3600" w:hanging="360"/>
+      </w:pPr>
+    </w:lvl>
+    <w:lvl w:ilvl="5" w:tplc="0416001B" w:tentative="1">
+      <w:start w:val="1"/>
+      <w:numFmt w:val="lowerRoman"/>
+      <w:lvlText w:val="%6."/>
+      <w:lvlJc w:val="right"/>
+      <w:pPr>
+        <w:ind w:left="4320" w:hanging="180"/>
+      </w:pPr>
+    </w:lvl>
+    <w:lvl w:ilvl="6" w:tplc="0416000F" w:tentative="1">
+      <w:start w:val="1"/>
+      <w:numFmt w:val="decimal"/>
+      <w:lvlText w:val="%7."/>
+      <w:lvlJc w:val="left"/>
+      <w:pPr>
+        <w:ind w:left="5040" w:hanging="360"/>
+      </w:pPr>
+    </w:lvl>
+    <w:lvl w:ilvl="7" w:tplc="04160019" w:tentative="1">
+      <w:start w:val="1"/>
+      <w:numFmt w:val="lowerLetter"/>
+      <w:lvlText w:val="%8."/>
+      <w:lvlJc w:val="left"/>
+      <w:pPr>
+        <w:ind w:left="5760" w:hanging="360"/>
+      </w:pPr>
+    </w:lvl>
+    <w:lvl w:ilvl="8" w:tplc="0416001B" w:tentative="1">
+      <w:start w:val="1"/>
+      <w:numFmt w:val="lowerRoman"/>
+      <w:lvlText w:val="%9."/>
+      <w:lvlJc w:val="right"/>
+      <w:pPr>
+        <w:ind w:left="6480" w:hanging="180"/>
+      </w:pPr>
+    </w:lvl>
+  </w:abstractNum>
+  <w:abstractNum w:abstractNumId="1" w15:restartNumberingAfterBreak="0">
+    <w:nsid w:val="76BC48FB"/>
+    <w:multiLevelType w:val="hybridMultilevel"/>
+    <w:tmpl w:val="4F1C4170"/>
+    <w:lvl w:ilvl="0" w:tplc="56264DC8">
+      <w:numFmt w:val="decimal"/>
+      <w:lvlText w:val="%1-"/>
+      <w:lvlJc w:val="left"/>
+      <w:pPr>
+        <w:ind w:left="720" w:hanging="360"/>
+      </w:pPr>
+      <w:rPr>
+        <w:rFonts w:hint="default"/>
+      </w:rPr>
+    </w:lvl>
+    <w:lvl w:ilvl="1" w:tplc="04160019" w:tentative="1">
+      <w:start w:val="1"/>
+      <w:numFmt w:val="lowerLetter"/>
+      <w:lvlText w:val="%2."/>
+      <w:lvlJc w:val="left"/>
+      <w:pPr>
+        <w:ind w:left="1440" w:hanging="360"/>
+      </w:pPr>
+    </w:lvl>
+    <w:lvl w:ilvl="2" w:tplc="0416001B" w:tentative="1">
+      <w:start w:val="1"/>
+      <w:numFmt w:val="lowerRoman"/>
+      <w:lvlText w:val="%3."/>
+      <w:lvlJc w:val="right"/>
+      <w:pPr>
+        <w:ind w:left="2160" w:hanging="180"/>
+      </w:pPr>
+    </w:lvl>
+    <w:lvl w:ilvl="3" w:tplc="0416000F" w:tentative="1">
+      <w:start w:val="1"/>
+      <w:numFmt w:val="decimal"/>
+      <w:lvlText w:val="%4."/>
+      <w:lvlJc w:val="left"/>
+      <w:pPr>
+        <w:ind w:left="2880" w:hanging="360"/>
+      </w:pPr>
+    </w:lvl>
+    <w:lvl w:ilvl="4" w:tplc="04160019" w:tentative="1">
+      <w:start w:val="1"/>
+      <w:numFmt w:val="lowerLetter"/>
+      <w:lvlText w:val="%5."/>
+      <w:lvlJc w:val="left"/>
+      <w:pPr>
+        <w:ind w:left="3600" w:hanging="360"/>
+      </w:pPr>
+    </w:lvl>
+    <w:lvl w:ilvl="5" w:tplc="0416001B" w:tentative="1">
+      <w:start w:val="1"/>
+      <w:numFmt w:val="lowerRoman"/>
+      <w:lvlText w:val="%6."/>
+      <w:lvlJc w:val="right"/>
+      <w:pPr>
+        <w:ind w:left="4320" w:hanging="180"/>
+      </w:pPr>
+    </w:lvl>
+    <w:lvl w:ilvl="6" w:tplc="0416000F" w:tentative="1">
+      <w:start w:val="1"/>
+      <w:numFmt w:val="decimal"/>
+      <w:lvlText w:val="%7."/>
+      <w:lvlJc w:val="left"/>
+      <w:pPr>
+        <w:ind w:left="5040" w:hanging="360"/>
+      </w:pPr>
+    </w:lvl>
+    <w:lvl w:ilvl="7" w:tplc="04160019" w:tentative="1">
+      <w:start w:val="1"/>
+      <w:numFmt w:val="lowerLetter"/>
+      <w:lvlText w:val="%8."/>
+      <w:lvlJc w:val="left"/>
+      <w:pPr>
+        <w:ind w:left="5760" w:hanging="360"/>
+      </w:pPr>
+    </w:lvl>
+    <w:lvl w:ilvl="8" w:tplc="0416001B" w:tentative="1">
+      <w:start w:val="1"/>
+      <w:numFmt w:val="lowerRoman"/>
+      <w:lvlText w:val="%9."/>
+      <w:lvlJc w:val="right"/>
+      <w:pPr>
+        <w:ind w:left="6480" w:hanging="180"/>
+      </w:pPr>
+    </w:lvl>
+  </w:abstractNum>
+  <w:num w:numId="1">
+    <w:abstractNumId w:val="0"/>
+  </w:num>
+  <w:num w:numId="2">
+    <w:abstractNumId w:val="1"/>
+  </w:num>
+</w:numbering>
 </file>
 
 <file path=word/styles.xml><?xml version="1.0" encoding="utf-8"?>
@@ -890,6 +1135,17 @@
     <w:semiHidden/>
     <w:unhideWhenUsed/>
   </w:style>
+  <w:style w:type="paragraph" w:styleId="PargrafodaLista">
+    <w:name w:val="List Paragraph"/>
+    <w:basedOn w:val="Normal"/>
+    <w:uiPriority w:val="34"/>
+    <w:qFormat/>
+    <w:rsid w:val="00E76EC6"/>
+    <w:pPr>
+      <w:ind w:left="720"/>
+      <w:contextualSpacing/>
+    </w:pPr>
+  </w:style>
 </w:styles>
 </file>
 

</xml_diff>